<commit_message>
New baseline filter function
added checkbaslineval.pro to test new baseline filter method
</commit_message>
<xml_diff>
--- a/nevzorov/nevzorovLog.docx
+++ b/nevzorov/nevzorovLog.docx
@@ -33,7 +33,18 @@
         <w:t>Investigating if it’s worth defining clear air points based on linfit instead of 0 lwc.</w:t>
       </w:r>
     </w:p>
+    <w:p/>
     <w:p>
+      <w:pPr>
+        <w:pStyle w:val="ListParagraph"/>
+        <w:numPr>
+          <w:ilvl w:val="0"/>
+          <w:numId w:val="1"/>
+        </w:numPr>
+      </w:pPr>
+      <w:r>
+        <w:t>See why new baseline filter isn’t working for 0815</w:t>
+      </w:r>
       <w:bookmarkStart w:id="0" w:name="_GoBack"/>
       <w:bookmarkEnd w:id="0"/>
     </w:p>
@@ -52,7 +63,7 @@
   <w:abstractNum w:abstractNumId="0">
     <w:nsid w:val="6CDC1004"/>
     <w:multiLevelType w:val="hybridMultilevel"/>
-    <w:tmpl w:val="4A38AE1C"/>
+    <w:tmpl w:val="CC1E5892"/>
     <w:lvl w:ilvl="0" w:tplc="04090001">
       <w:start w:val="1"/>
       <w:numFmt w:val="bullet"/>

</xml_diff>

<commit_message>
fixed the 1am fuckup
</commit_message>
<xml_diff>
--- a/nevzorov/nevzorovLog.docx
+++ b/nevzorov/nevzorovLog.docx
@@ -109,6 +109,24 @@
       </w:pPr>
       <w:r>
         <w:t>Working on new nevstats.pro for correction eval</w:t>
+      </w:r>
+    </w:p>
+    <w:p/>
+    <w:p>
+      <w:r>
+        <w:t xml:space="preserve">Turns out… </w:t>
+      </w:r>
+      <w:r>
+        <w:t xml:space="preserve">400 mb k may not be the best performer. 900 mb k is doing best </w:t>
+      </w:r>
+      <w:r>
+        <w:rPr>
+          <w:b/>
+        </w:rPr>
+        <w:t xml:space="preserve">after </w:t>
+      </w:r>
+      <w:r>
+        <w:t>applying baseline correction. Look at new pro for more…</w:t>
       </w:r>
       <w:bookmarkStart w:id="0" w:name="_GoBack"/>
       <w:bookmarkEnd w:id="0"/>

</xml_diff>

<commit_message>
Added code to load clear air i from .sav file
note - checkbaselineval.pro is now set up to calculate all flight mean
values… it’s a goddamn mess
</commit_message>
<xml_diff>
--- a/nevzorov/nevzorovLog.docx
+++ b/nevzorov/nevzorovLog.docx
@@ -1,13 +1,18 @@
 
 <file path=word/document.xml><?xml version="1.0" encoding="utf-8"?>
-<w:document xmlns:wpc="http://schemas.microsoft.com/office/word/2010/wordprocessingCanvas" xmlns:mo="http://schemas.microsoft.com/office/mac/office/2008/main" xmlns:mc="http://schemas.openxmlformats.org/markup-compatibility/2006" xmlns:mv="urn:schemas-microsoft-com:mac:vml" xmlns:o="urn:schemas-microsoft-com:office:office" xmlns:r="http://schemas.openxmlformats.org/officeDocument/2006/relationships" xmlns:m="http://schemas.openxmlformats.org/officeDocument/2006/math" xmlns:v="urn:schemas-microsoft-com:vml" xmlns:wp14="http://schemas.microsoft.com/office/word/2010/wordprocessingDrawing" xmlns:wp="http://schemas.openxmlformats.org/drawingml/2006/wordprocessingDrawing" xmlns:w10="urn:schemas-microsoft-com:office:word" xmlns:w="http://schemas.openxmlformats.org/wordprocessingml/2006/main" xmlns:w14="http://schemas.microsoft.com/office/word/2010/wordml" xmlns:w15="http://schemas.microsoft.com/office/word/2012/wordml" xmlns:wpg="http://schemas.microsoft.com/office/word/2010/wordprocessingGroup" xmlns:wpi="http://schemas.microsoft.com/office/word/2010/wordprocessingInk" xmlns:wne="http://schemas.microsoft.com/office/word/2006/wordml" xmlns:wps="http://schemas.microsoft.com/office/word/2010/wordprocessingShape" mc:Ignorable="w14 w15 wp14">
+<w:document xmlns:wpc="http://schemas.microsoft.com/office/word/2010/wordprocessingCanvas" xmlns:mc="http://schemas.openxmlformats.org/markup-compatibility/2006" xmlns:o="urn:schemas-microsoft-com:office:office" xmlns:r="http://schemas.openxmlformats.org/officeDocument/2006/relationships" xmlns:m="http://schemas.openxmlformats.org/officeDocument/2006/math" xmlns:v="urn:schemas-microsoft-com:vml" xmlns:wp14="http://schemas.microsoft.com/office/word/2010/wordprocessingDrawing" xmlns:wp="http://schemas.openxmlformats.org/drawingml/2006/wordprocessingDrawing" xmlns:w10="urn:schemas-microsoft-com:office:word" xmlns:w="http://schemas.openxmlformats.org/wordprocessingml/2006/main" xmlns:w14="http://schemas.microsoft.com/office/word/2010/wordml" xmlns:w15="http://schemas.microsoft.com/office/word/2012/wordml" xmlns:wpg="http://schemas.microsoft.com/office/word/2010/wordprocessingGroup" xmlns:wpi="http://schemas.microsoft.com/office/word/2010/wordprocessingInk" xmlns:wne="http://schemas.microsoft.com/office/word/2006/wordml" xmlns:wps="http://schemas.microsoft.com/office/word/2010/wordprocessingShape" mc:Ignorable="w14 w15 wp14">
   <w:body>
     <w:p>
       <w:pPr>
         <w:jc w:val="center"/>
       </w:pPr>
-      <w:r>
-        <w:t>Nevzorov Log</w:t>
+      <w:proofErr w:type="spellStart"/>
+      <w:r>
+        <w:t>Nevzorov</w:t>
+      </w:r>
+      <w:proofErr w:type="spellEnd"/>
+      <w:r>
+        <w:t xml:space="preserve"> Log</w:t>
       </w:r>
     </w:p>
     <w:p>
@@ -30,13 +35,29 @@
         </w:numPr>
       </w:pPr>
       <w:r>
-        <w:t>Investigating if it’s worth defining clear air points based on linfit instead of 0</w:t>
+        <w:t xml:space="preserve">Investigating if it’s worth defining clear air points based on </w:t>
+      </w:r>
+      <w:proofErr w:type="spellStart"/>
+      <w:r>
+        <w:t>linfit</w:t>
+      </w:r>
+      <w:proofErr w:type="spellEnd"/>
+      <w:r>
+        <w:t xml:space="preserve"> instead of 0</w:t>
       </w:r>
       <w:r>
         <w:t>.5</w:t>
       </w:r>
       <w:r>
-        <w:t xml:space="preserve"> lwc.</w:t>
+        <w:t xml:space="preserve"> </w:t>
+      </w:r>
+      <w:proofErr w:type="spellStart"/>
+      <w:r>
+        <w:t>lwc</w:t>
+      </w:r>
+      <w:proofErr w:type="spellEnd"/>
+      <w:r>
+        <w:t>.</w:t>
       </w:r>
     </w:p>
     <w:p/>
@@ -65,7 +86,23 @@
         </w:numPr>
       </w:pPr>
       <w:r>
-        <w:t>Airspeed correction lwc are filtered by lwc &lt; .05 g/m^3</w:t>
+        <w:t xml:space="preserve">Airspeed correction </w:t>
+      </w:r>
+      <w:proofErr w:type="spellStart"/>
+      <w:r>
+        <w:t>lwc</w:t>
+      </w:r>
+      <w:proofErr w:type="spellEnd"/>
+      <w:r>
+        <w:t xml:space="preserve"> are filtered by </w:t>
+      </w:r>
+      <w:proofErr w:type="spellStart"/>
+      <w:r>
+        <w:t>lwc</w:t>
+      </w:r>
+      <w:proofErr w:type="spellEnd"/>
+      <w:r>
+        <w:t xml:space="preserve"> &lt; .05 g/m^3</w:t>
       </w:r>
     </w:p>
     <w:p>
@@ -76,8 +113,21 @@
           <w:numId w:val="1"/>
         </w:numPr>
       </w:pPr>
-      <w:r>
-        <w:t>Linfit applied to &lt;.05 g/m^3 filtered points, (as,lwc)</w:t>
+      <w:proofErr w:type="spellStart"/>
+      <w:r>
+        <w:t>Linfit</w:t>
+      </w:r>
+      <w:proofErr w:type="spellEnd"/>
+      <w:r>
+        <w:t xml:space="preserve"> applied to &lt;.05 g/m^3 filtered points, (</w:t>
+      </w:r>
+      <w:proofErr w:type="spellStart"/>
+      <w:r>
+        <w:t>as,lwc</w:t>
+      </w:r>
+      <w:proofErr w:type="spellEnd"/>
+      <w:r>
+        <w:t>)</w:t>
       </w:r>
     </w:p>
     <w:p>
@@ -92,10 +142,23 @@
         <w:t xml:space="preserve">Points </w:t>
       </w:r>
       <w:r>
-        <w:t>abs &lt; .02 from linfit</w:t>
-      </w:r>
-      <w:r>
-        <w:t xml:space="preserve"> are “Clearair”</w:t>
+        <w:t xml:space="preserve">abs &lt; .02 from </w:t>
+      </w:r>
+      <w:proofErr w:type="spellStart"/>
+      <w:r>
+        <w:t>linfit</w:t>
+      </w:r>
+      <w:proofErr w:type="spellEnd"/>
+      <w:r>
+        <w:t xml:space="preserve"> are “</w:t>
+      </w:r>
+      <w:proofErr w:type="spellStart"/>
+      <w:r>
+        <w:t>Clearair</w:t>
+      </w:r>
+      <w:proofErr w:type="spellEnd"/>
+      <w:r>
+        <w:t>”</w:t>
       </w:r>
     </w:p>
     <w:p/>
@@ -108,8 +171,13 @@
         </w:numPr>
       </w:pPr>
       <w:r>
-        <w:t>Working on new nevstats.pro for correction eval</w:t>
-      </w:r>
+        <w:t xml:space="preserve">Working on new nevstats.pro for correction </w:t>
+      </w:r>
+      <w:proofErr w:type="spellStart"/>
+      <w:r>
+        <w:t>eval</w:t>
+      </w:r>
+      <w:proofErr w:type="spellEnd"/>
     </w:p>
     <w:p/>
     <w:p>
@@ -117,7 +185,23 @@
         <w:t xml:space="preserve">Turns out… </w:t>
       </w:r>
       <w:r>
-        <w:t xml:space="preserve">400 mb k may not be the best performer. 900 mb k is doing best </w:t>
+        <w:t xml:space="preserve">400 </w:t>
+      </w:r>
+      <w:proofErr w:type="spellStart"/>
+      <w:r>
+        <w:t>mb</w:t>
+      </w:r>
+      <w:proofErr w:type="spellEnd"/>
+      <w:r>
+        <w:t xml:space="preserve"> k may not be the best performer. 900 </w:t>
+      </w:r>
+      <w:proofErr w:type="spellStart"/>
+      <w:r>
+        <w:t>mb</w:t>
+      </w:r>
+      <w:proofErr w:type="spellEnd"/>
+      <w:r>
+        <w:t xml:space="preserve"> k is doing best </w:t>
       </w:r>
       <w:r>
         <w:rPr>
@@ -128,6 +212,341 @@
       <w:r>
         <w:t>applying baseline correction. Look at new pro for more…</w:t>
       </w:r>
+    </w:p>
+    <w:p/>
+    <w:p/>
+    <w:p>
+      <w:r>
+        <w:t>2/26/16</w:t>
+      </w:r>
+    </w:p>
+    <w:p/>
+    <w:p>
+      <w:pPr>
+        <w:pStyle w:val="ListParagraph"/>
+        <w:numPr>
+          <w:ilvl w:val="0"/>
+          <w:numId w:val="2"/>
+        </w:numPr>
+      </w:pPr>
+      <w:r>
+        <w:t>Validating performance of a</w:t>
+      </w:r>
+      <w:r>
+        <w:t xml:space="preserve">irspeed dependent K </w:t>
+      </w:r>
+      <w:proofErr w:type="spellStart"/>
+      <w:r>
+        <w:t>correnction</w:t>
+      </w:r>
+      <w:proofErr w:type="spellEnd"/>
+      <w:r>
+        <w:t xml:space="preserve"> </w:t>
+      </w:r>
+      <w:r>
+        <w:t xml:space="preserve">on </w:t>
+      </w:r>
+      <w:r>
+        <w:rPr>
+          <w:b/>
+        </w:rPr>
+        <w:t>clear air points</w:t>
+      </w:r>
+    </w:p>
+    <w:p>
+      <w:pPr>
+        <w:pStyle w:val="ListParagraph"/>
+        <w:numPr>
+          <w:ilvl w:val="1"/>
+          <w:numId w:val="2"/>
+        </w:numPr>
+      </w:pPr>
+      <w:r>
+        <w:t>Baseline LWC drift, mean all flights, k=</w:t>
+      </w:r>
+      <w:r>
+        <w:t>1.1189852</w:t>
+      </w:r>
+      <w:r>
+        <w:t xml:space="preserve"> == </w:t>
+      </w:r>
+      <w:r>
+        <w:t>0.02674</w:t>
+      </w:r>
+      <w:r>
+        <w:t xml:space="preserve"> g/m^3 / 10m/s </w:t>
+      </w:r>
+      <w:proofErr w:type="spellStart"/>
+      <w:r>
+        <w:t>ias</w:t>
+      </w:r>
+      <w:proofErr w:type="spellEnd"/>
+    </w:p>
+    <w:p>
+      <w:pPr>
+        <w:pStyle w:val="ListParagraph"/>
+        <w:numPr>
+          <w:ilvl w:val="1"/>
+          <w:numId w:val="2"/>
+        </w:numPr>
+      </w:pPr>
+      <w:r>
+        <w:t>Baseline LWC drift, mean all flights, k=</w:t>
+      </w:r>
+      <w:r>
+        <w:t xml:space="preserve">400 </w:t>
+      </w:r>
+      <w:proofErr w:type="spellStart"/>
+      <w:r>
+        <w:t>mb</w:t>
+      </w:r>
+      <w:proofErr w:type="spellEnd"/>
+      <w:r>
+        <w:t xml:space="preserve"> K </w:t>
+      </w:r>
+      <w:proofErr w:type="spellStart"/>
+      <w:r>
+        <w:t>ais</w:t>
+      </w:r>
+      <w:proofErr w:type="spellEnd"/>
+      <w:r>
+        <w:t xml:space="preserve"> == </w:t>
+      </w:r>
+      <w:r>
+        <w:t>0.00554</w:t>
+      </w:r>
+      <w:r>
+        <w:t xml:space="preserve"> g/m^3 / 10m/s </w:t>
+      </w:r>
+      <w:proofErr w:type="spellStart"/>
+      <w:r>
+        <w:t>ias</w:t>
+      </w:r>
+      <w:proofErr w:type="spellEnd"/>
+    </w:p>
+    <w:p>
+      <w:pPr>
+        <w:pStyle w:val="ListParagraph"/>
+        <w:numPr>
+          <w:ilvl w:val="0"/>
+          <w:numId w:val="2"/>
+        </w:numPr>
+        <w:jc w:val="both"/>
+      </w:pPr>
+      <w:r>
+        <w:t xml:space="preserve">Validating performance of </w:t>
+      </w:r>
+      <w:r>
+        <w:t>pressure</w:t>
+      </w:r>
+      <w:r>
+        <w:t xml:space="preserve"> </w:t>
+      </w:r>
+      <w:r>
+        <w:t>baseline correction</w:t>
+      </w:r>
+      <w:r>
+        <w:t xml:space="preserve"> on </w:t>
+      </w:r>
+      <w:r>
+        <w:rPr>
+          <w:b/>
+        </w:rPr>
+        <w:t>clear air points</w:t>
+      </w:r>
+      <w:r>
+        <w:t>.</w:t>
+      </w:r>
+    </w:p>
+    <w:p>
+      <w:pPr>
+        <w:pStyle w:val="ListParagraph"/>
+        <w:numPr>
+          <w:ilvl w:val="1"/>
+          <w:numId w:val="2"/>
+        </w:numPr>
+      </w:pPr>
+      <w:r>
+        <w:t>Baseline LWC drift, mean all flights, k=</w:t>
+      </w:r>
+      <w:r>
+        <w:t>1.1189852</w:t>
+      </w:r>
+      <w:r>
+        <w:t xml:space="preserve"> == </w:t>
+      </w:r>
+      <w:r>
+        <w:t>0.00933</w:t>
+      </w:r>
+      <w:r>
+        <w:t xml:space="preserve"> g/m^3 / 1</w:t>
+      </w:r>
+      <w:r>
+        <w:t>0</w:t>
+      </w:r>
+      <w:r>
+        <w:t>0</w:t>
+      </w:r>
+      <w:r>
+        <w:t xml:space="preserve"> </w:t>
+      </w:r>
+      <w:proofErr w:type="spellStart"/>
+      <w:r>
+        <w:t>mb</w:t>
+      </w:r>
+      <w:proofErr w:type="spellEnd"/>
+      <w:r>
+        <w:t>, mean=</w:t>
+      </w:r>
+      <w:r>
+        <w:t xml:space="preserve"> 0.043707181</w:t>
+      </w:r>
+      <w:r>
+        <w:t xml:space="preserve">, </w:t>
+      </w:r>
+      <w:proofErr w:type="spellStart"/>
+      <w:r>
+        <w:t>stddev</w:t>
+      </w:r>
+      <w:proofErr w:type="spellEnd"/>
+      <w:r>
+        <w:t xml:space="preserve"> = </w:t>
+      </w:r>
+      <w:r>
+        <w:t>0.017174830</w:t>
+      </w:r>
+    </w:p>
+    <w:p>
+      <w:pPr>
+        <w:pStyle w:val="ListParagraph"/>
+        <w:numPr>
+          <w:ilvl w:val="1"/>
+          <w:numId w:val="2"/>
+        </w:numPr>
+      </w:pPr>
+      <w:r>
+        <w:t xml:space="preserve">Baseline LWC drift, mean all flights, k=400 </w:t>
+      </w:r>
+      <w:proofErr w:type="spellStart"/>
+      <w:r>
+        <w:t>mb</w:t>
+      </w:r>
+      <w:proofErr w:type="spellEnd"/>
+      <w:r>
+        <w:t xml:space="preserve"> K </w:t>
+      </w:r>
+      <w:proofErr w:type="spellStart"/>
+      <w:r>
+        <w:t>ais</w:t>
+      </w:r>
+      <w:proofErr w:type="spellEnd"/>
+      <w:r>
+        <w:t xml:space="preserve"> </w:t>
+      </w:r>
+      <w:r>
+        <w:t xml:space="preserve"> == </w:t>
+      </w:r>
+      <w:r>
+        <w:t xml:space="preserve">0.00504 </w:t>
+      </w:r>
+      <w:r>
+        <w:t xml:space="preserve">g/m^3 / 100 </w:t>
+      </w:r>
+      <w:proofErr w:type="spellStart"/>
+      <w:r>
+        <w:t>mb</w:t>
+      </w:r>
+      <w:proofErr w:type="spellEnd"/>
+      <w:r>
+        <w:t>, mean=</w:t>
+      </w:r>
+      <w:r>
+        <w:t xml:space="preserve"> 0.0088031524</w:t>
+      </w:r>
+      <w:r>
+        <w:t xml:space="preserve">, </w:t>
+      </w:r>
+      <w:proofErr w:type="spellStart"/>
+      <w:r>
+        <w:t>stddev</w:t>
+      </w:r>
+      <w:proofErr w:type="spellEnd"/>
+      <w:r>
+        <w:t>=</w:t>
+      </w:r>
+      <w:r>
+        <w:t xml:space="preserve"> 0.0073048132</w:t>
+      </w:r>
+    </w:p>
+    <w:p>
+      <w:pPr>
+        <w:pStyle w:val="ListParagraph"/>
+        <w:numPr>
+          <w:ilvl w:val="1"/>
+          <w:numId w:val="2"/>
+        </w:numPr>
+      </w:pPr>
+      <w:r>
+        <w:t xml:space="preserve">Baseline LWC drift, mean all flights, k=400 </w:t>
+      </w:r>
+      <w:proofErr w:type="spellStart"/>
+      <w:r>
+        <w:t>mb</w:t>
+      </w:r>
+      <w:proofErr w:type="spellEnd"/>
+      <w:r>
+        <w:t xml:space="preserve"> K </w:t>
+      </w:r>
+      <w:proofErr w:type="spellStart"/>
+      <w:r>
+        <w:t>ais</w:t>
+      </w:r>
+      <w:proofErr w:type="spellEnd"/>
+      <w:r>
+        <w:t>, baseline correct</w:t>
+      </w:r>
+      <w:r>
+        <w:t xml:space="preserve">  == </w:t>
+      </w:r>
+      <w:r>
+        <w:t>0.000564</w:t>
+      </w:r>
+      <w:r>
+        <w:t xml:space="preserve"> </w:t>
+      </w:r>
+      <w:r>
+        <w:t xml:space="preserve">g/m^3 / 100 </w:t>
+      </w:r>
+      <w:proofErr w:type="spellStart"/>
+      <w:r>
+        <w:t>mb</w:t>
+      </w:r>
+      <w:proofErr w:type="spellEnd"/>
+      <w:r>
+        <w:t>, mean=</w:t>
+      </w:r>
+      <w:r>
+        <w:t xml:space="preserve"> 0.0046354026</w:t>
+      </w:r>
+      <w:r>
+        <w:t xml:space="preserve">, </w:t>
+      </w:r>
+      <w:proofErr w:type="spellStart"/>
+      <w:r>
+        <w:t>stddev</w:t>
+      </w:r>
+      <w:proofErr w:type="spellEnd"/>
+      <w:r>
+        <w:t xml:space="preserve">= </w:t>
+      </w:r>
+      <w:r>
+        <w:t>0.0053911177</w:t>
+      </w:r>
+    </w:p>
+    <w:p>
+      <w:pPr>
+        <w:ind w:left="1080"/>
+      </w:pPr>
       <w:bookmarkStart w:id="0" w:name="_GoBack"/>
       <w:bookmarkEnd w:id="0"/>
     </w:p>
@@ -142,11 +561,11 @@
 </file>
 
 <file path=word/numbering.xml><?xml version="1.0" encoding="utf-8"?>
-<w:numbering xmlns:wpc="http://schemas.microsoft.com/office/word/2010/wordprocessingCanvas" xmlns:mo="http://schemas.microsoft.com/office/mac/office/2008/main" xmlns:mc="http://schemas.openxmlformats.org/markup-compatibility/2006" xmlns:mv="urn:schemas-microsoft-com:mac:vml" xmlns:o="urn:schemas-microsoft-com:office:office" xmlns:r="http://schemas.openxmlformats.org/officeDocument/2006/relationships" xmlns:m="http://schemas.openxmlformats.org/officeDocument/2006/math" xmlns:v="urn:schemas-microsoft-com:vml" xmlns:wp14="http://schemas.microsoft.com/office/word/2010/wordprocessingDrawing" xmlns:wp="http://schemas.openxmlformats.org/drawingml/2006/wordprocessingDrawing" xmlns:w10="urn:schemas-microsoft-com:office:word" xmlns:w="http://schemas.openxmlformats.org/wordprocessingml/2006/main" xmlns:w14="http://schemas.microsoft.com/office/word/2010/wordml" xmlns:w15="http://schemas.microsoft.com/office/word/2012/wordml" xmlns:wpg="http://schemas.microsoft.com/office/word/2010/wordprocessingGroup" xmlns:wpi="http://schemas.microsoft.com/office/word/2010/wordprocessingInk" xmlns:wne="http://schemas.microsoft.com/office/word/2006/wordml" xmlns:wps="http://schemas.microsoft.com/office/word/2010/wordprocessingShape" mc:Ignorable="w14 w15 wp14">
-  <w:abstractNum w:abstractNumId="0">
+<w:numbering xmlns:wpc="http://schemas.microsoft.com/office/word/2010/wordprocessingCanvas" xmlns:mc="http://schemas.openxmlformats.org/markup-compatibility/2006" xmlns:o="urn:schemas-microsoft-com:office:office" xmlns:r="http://schemas.openxmlformats.org/officeDocument/2006/relationships" xmlns:m="http://schemas.openxmlformats.org/officeDocument/2006/math" xmlns:v="urn:schemas-microsoft-com:vml" xmlns:wp14="http://schemas.microsoft.com/office/word/2010/wordprocessingDrawing" xmlns:wp="http://schemas.openxmlformats.org/drawingml/2006/wordprocessingDrawing" xmlns:w10="urn:schemas-microsoft-com:office:word" xmlns:w="http://schemas.openxmlformats.org/wordprocessingml/2006/main" xmlns:w14="http://schemas.microsoft.com/office/word/2010/wordml" xmlns:w15="http://schemas.microsoft.com/office/word/2012/wordml" xmlns:wpg="http://schemas.microsoft.com/office/word/2010/wordprocessingGroup" xmlns:wpi="http://schemas.microsoft.com/office/word/2010/wordprocessingInk" xmlns:wne="http://schemas.microsoft.com/office/word/2006/wordml" xmlns:wps="http://schemas.microsoft.com/office/word/2010/wordprocessingShape" mc:Ignorable="w14 w15 wp14">
+  <w:abstractNum w:abstractNumId="0" w15:restartNumberingAfterBreak="0">
     <w:nsid w:val="05570014"/>
     <w:multiLevelType w:val="hybridMultilevel"/>
-    <w:tmpl w:val="668C7B24"/>
+    <w:tmpl w:val="217A8E82"/>
     <w:lvl w:ilvl="0" w:tplc="04090001">
       <w:start w:val="1"/>
       <w:numFmt w:val="bullet"/>
@@ -159,7 +578,7 @@
         <w:rFonts w:ascii="Symbol" w:hAnsi="Symbol" w:hint="default"/>
       </w:rPr>
     </w:lvl>
-    <w:lvl w:ilvl="1" w:tplc="04090003" w:tentative="1">
+    <w:lvl w:ilvl="1" w:tplc="04090003">
       <w:start w:val="1"/>
       <w:numFmt w:val="bullet"/>
       <w:lvlText w:val="o"/>
@@ -256,7 +675,7 @@
       </w:rPr>
     </w:lvl>
   </w:abstractNum>
-  <w:abstractNum w:abstractNumId="1">
+  <w:abstractNum w:abstractNumId="1" w15:restartNumberingAfterBreak="0">
     <w:nsid w:val="6CDC1004"/>
     <w:multiLevelType w:val="hybridMultilevel"/>
     <w:tmpl w:val="CC1E5892"/>
@@ -391,7 +810,7 @@
     </w:rPrDefault>
     <w:pPrDefault/>
   </w:docDefaults>
-  <w:latentStyles w:defLockedState="0" w:defUIPriority="99" w:defSemiHidden="0" w:defUnhideWhenUsed="0" w:defQFormat="0" w:count="380">
+  <w:latentStyles w:defLockedState="0" w:defUIPriority="99" w:defSemiHidden="0" w:defUnhideWhenUsed="0" w:defQFormat="0" w:count="371">
     <w:lsdException w:name="Normal" w:uiPriority="0" w:qFormat="1"/>
     <w:lsdException w:name="heading 1" w:uiPriority="9" w:qFormat="1"/>
     <w:lsdException w:name="heading 2" w:semiHidden="1" w:uiPriority="9" w:unhideWhenUsed="1" w:qFormat="1"/>
@@ -548,15 +967,6 @@
     <w:lsdException w:name="Balloon Text" w:semiHidden="1" w:unhideWhenUsed="1"/>
     <w:lsdException w:name="Table Grid" w:uiPriority="39"/>
     <w:lsdException w:name="Table Theme" w:semiHidden="1" w:unhideWhenUsed="1"/>
-    <w:lsdException w:name="Note Level 1" w:semiHidden="1" w:unhideWhenUsed="1"/>
-    <w:lsdException w:name="Note Level 2" w:semiHidden="1" w:unhideWhenUsed="1"/>
-    <w:lsdException w:name="Note Level 3" w:semiHidden="1" w:unhideWhenUsed="1"/>
-    <w:lsdException w:name="Note Level 4" w:semiHidden="1" w:unhideWhenUsed="1"/>
-    <w:lsdException w:name="Note Level 5" w:semiHidden="1" w:unhideWhenUsed="1"/>
-    <w:lsdException w:name="Note Level 6" w:semiHidden="1" w:unhideWhenUsed="1"/>
-    <w:lsdException w:name="Note Level 7" w:semiHidden="1" w:unhideWhenUsed="1"/>
-    <w:lsdException w:name="Note Level 8" w:semiHidden="1" w:unhideWhenUsed="1"/>
-    <w:lsdException w:name="Note Level 9" w:semiHidden="1" w:unhideWhenUsed="1"/>
     <w:lsdException w:name="Placeholder Text" w:semiHidden="1"/>
     <w:lsdException w:name="No Spacing" w:uiPriority="1" w:qFormat="1"/>
     <w:lsdException w:name="Light Shading" w:uiPriority="60"/>

</xml_diff>